<commit_message>
Uses courier font for code snippets
</commit_message>
<xml_diff>
--- a/problem_description.docx
+++ b/problem_description.docx
@@ -22,14 +22,21 @@
       <w:r>
         <w:t xml:space="preserve">Recently Stride acquired a [fictitious] client named </w:t>
       </w:r>
+      <w:proofErr w:type="spellStart"/>
       <w:r>
         <w:t>Dartsy</w:t>
       </w:r>
+      <w:proofErr w:type="spellEnd"/>
       <w:r>
         <w:t xml:space="preserve">. </w:t>
       </w:r>
-      <w:r>
-        <w:t xml:space="preserve">Dartsy </w:t>
+      <w:proofErr w:type="spellStart"/>
+      <w:r>
+        <w:t>Dartsy</w:t>
+      </w:r>
+      <w:proofErr w:type="spellEnd"/>
+      <w:r>
+        <w:t xml:space="preserve"> </w:t>
       </w:r>
       <w:r>
         <w:t xml:space="preserve">host professional Dart tournaments. They have engaged Stride to create an electronic scoring </w:t>
@@ -507,8 +514,13 @@
           <w:numId w:val="4"/>
         </w:numPr>
       </w:pPr>
-      <w:r>
-        <w:t xml:space="preserve">Dartsy </w:t>
+      <w:proofErr w:type="spellStart"/>
+      <w:r>
+        <w:t>Dartsy</w:t>
+      </w:r>
+      <w:proofErr w:type="spellEnd"/>
+      <w:r>
+        <w:t xml:space="preserve"> </w:t>
       </w:r>
       <w:r>
         <w:t xml:space="preserve">have requested that </w:t>
@@ -677,6 +689,9 @@
     </w:p>
     <w:p>
       <w:r>
+        <w:rPr>
+          <w:noProof/>
+        </w:rPr>
         <w:drawing>
           <wp:inline distT="0" distB="0" distL="0" distR="0" wp14:anchorId="76639185" wp14:editId="62F82592">
             <wp:extent cx="5943600" cy="1002030"/>
@@ -805,8 +820,13 @@
     </w:p>
     <w:p/>
     <w:p>
-      <w:r>
-        <w:t>Dartsy have provided skeleton code bases in Java and Ruby, containing the following:</w:t>
+      <w:proofErr w:type="spellStart"/>
+      <w:r>
+        <w:t>Dartsy</w:t>
+      </w:r>
+      <w:proofErr w:type="spellEnd"/>
+      <w:r>
+        <w:t xml:space="preserve"> have provided skeleton code bases in Java and Ruby, containing the following:</w:t>
       </w:r>
     </w:p>
     <w:p>
@@ -830,7 +850,15 @@
         </w:numPr>
       </w:pPr>
       <w:r>
-        <w:t xml:space="preserve">A score Player class which you are to implement. Dartsy want </w:t>
+        <w:t xml:space="preserve">A score Player class which you are to implement. </w:t>
+      </w:r>
+      <w:proofErr w:type="spellStart"/>
+      <w:r>
+        <w:t>Dartsy</w:t>
+      </w:r>
+      <w:proofErr w:type="spellEnd"/>
+      <w:r>
+        <w:t xml:space="preserve"> want </w:t>
       </w:r>
       <w:r>
         <w:t>you to implement the supplied API interface which looks like this:</w:t>
@@ -844,8 +872,42 @@
           <w:numId w:val="8"/>
         </w:numPr>
       </w:pPr>
-      <w:r>
-        <w:t>score(): Integer – returns the current score</w:t>
+      <w:proofErr w:type="gramStart"/>
+      <w:r>
+        <w:rPr>
+          <w:rFonts w:ascii="Courier" w:hAnsi="Courier"/>
+          <w:sz w:val="16"/>
+          <w:szCs w:val="16"/>
+        </w:rPr>
+        <w:t>score(</w:t>
+      </w:r>
+      <w:proofErr w:type="gramEnd"/>
+      <w:r>
+        <w:rPr>
+          <w:rFonts w:ascii="Courier" w:hAnsi="Courier"/>
+          <w:sz w:val="16"/>
+          <w:szCs w:val="16"/>
+        </w:rPr>
+        <w:t xml:space="preserve">): </w:t>
+      </w:r>
+      <w:r>
+        <w:rPr>
+          <w:rFonts w:ascii="Courier" w:hAnsi="Courier"/>
+          <w:sz w:val="16"/>
+          <w:szCs w:val="16"/>
+        </w:rPr>
+        <w:t xml:space="preserve">Returns </w:t>
+      </w:r>
+      <w:r>
+        <w:rPr>
+          <w:rFonts w:ascii="Courier" w:hAnsi="Courier"/>
+          <w:sz w:val="16"/>
+          <w:szCs w:val="16"/>
+        </w:rPr>
+        <w:t>Integer</w:t>
+      </w:r>
+      <w:r>
+        <w:t xml:space="preserve"> – returns the current score</w:t>
       </w:r>
     </w:p>
     <w:p>
@@ -857,10 +919,151 @@
         </w:numPr>
       </w:pPr>
       <w:r>
-        <w:t>turn(firstThrow: ThrowObject, secondThrow: ThrowObject, thirdThrow: ThrowObject): Returns Nothing – represents the throws taken in a single turn</w:t>
+        <w:rPr>
+          <w:rFonts w:ascii="Courier" w:hAnsi="Courier"/>
+          <w:sz w:val="16"/>
+          <w:szCs w:val="16"/>
+        </w:rPr>
+        <w:t>turn(</w:t>
+      </w:r>
+      <w:proofErr w:type="spellStart"/>
+      <w:r>
+        <w:rPr>
+          <w:rFonts w:ascii="Courier" w:hAnsi="Courier"/>
+          <w:sz w:val="16"/>
+          <w:szCs w:val="16"/>
+        </w:rPr>
+        <w:t>firstThrow</w:t>
+      </w:r>
+      <w:proofErr w:type="spellEnd"/>
+      <w:r>
+        <w:rPr>
+          <w:rFonts w:ascii="Courier" w:hAnsi="Courier"/>
+          <w:sz w:val="16"/>
+          <w:szCs w:val="16"/>
+        </w:rPr>
+        <w:t xml:space="preserve">: </w:t>
+      </w:r>
+      <w:proofErr w:type="spellStart"/>
+      <w:r>
+        <w:rPr>
+          <w:rFonts w:ascii="Courier" w:hAnsi="Courier"/>
+          <w:sz w:val="16"/>
+          <w:szCs w:val="16"/>
+        </w:rPr>
+        <w:t>ThrowOb</w:t>
       </w:r>
       <w:bookmarkStart w:id="0" w:name="_GoBack"/>
       <w:bookmarkEnd w:id="0"/>
+      <w:r>
+        <w:rPr>
+          <w:rFonts w:ascii="Courier" w:hAnsi="Courier"/>
+          <w:sz w:val="16"/>
+          <w:szCs w:val="16"/>
+        </w:rPr>
+        <w:t>ject</w:t>
+      </w:r>
+      <w:proofErr w:type="spellEnd"/>
+      <w:r>
+        <w:rPr>
+          <w:rFonts w:ascii="Courier" w:hAnsi="Courier"/>
+          <w:sz w:val="16"/>
+          <w:szCs w:val="16"/>
+        </w:rPr>
+        <w:t xml:space="preserve">, </w:t>
+      </w:r>
+      <w:proofErr w:type="spellStart"/>
+      <w:r>
+        <w:rPr>
+          <w:rFonts w:ascii="Courier" w:hAnsi="Courier"/>
+          <w:sz w:val="16"/>
+          <w:szCs w:val="16"/>
+        </w:rPr>
+        <w:t>secondThr</w:t>
+      </w:r>
+      <w:r>
+        <w:rPr>
+          <w:rFonts w:ascii="Courier" w:hAnsi="Courier"/>
+          <w:sz w:val="16"/>
+          <w:szCs w:val="16"/>
+        </w:rPr>
+        <w:t>ow</w:t>
+      </w:r>
+      <w:proofErr w:type="spellEnd"/>
+      <w:r>
+        <w:rPr>
+          <w:rFonts w:ascii="Courier" w:hAnsi="Courier"/>
+          <w:sz w:val="16"/>
+          <w:szCs w:val="16"/>
+        </w:rPr>
+        <w:t xml:space="preserve">: </w:t>
+      </w:r>
+      <w:proofErr w:type="spellStart"/>
+      <w:r>
+        <w:rPr>
+          <w:rFonts w:ascii="Courier" w:hAnsi="Courier"/>
+          <w:sz w:val="16"/>
+          <w:szCs w:val="16"/>
+        </w:rPr>
+        <w:t>ThrowObject</w:t>
+      </w:r>
+      <w:proofErr w:type="spellEnd"/>
+      <w:r>
+        <w:rPr>
+          <w:rFonts w:ascii="Courier" w:hAnsi="Courier"/>
+          <w:sz w:val="16"/>
+          <w:szCs w:val="16"/>
+        </w:rPr>
+        <w:t>,</w:t>
+      </w:r>
+      <w:r>
+        <w:rPr>
+          <w:rFonts w:ascii="Courier" w:hAnsi="Courier"/>
+          <w:sz w:val="16"/>
+          <w:szCs w:val="16"/>
+        </w:rPr>
+        <w:br/>
+        <w:t xml:space="preserve">     </w:t>
+      </w:r>
+      <w:proofErr w:type="spellStart"/>
+      <w:r>
+        <w:rPr>
+          <w:rFonts w:ascii="Courier" w:hAnsi="Courier"/>
+          <w:sz w:val="16"/>
+          <w:szCs w:val="16"/>
+        </w:rPr>
+        <w:t>thirdThrow</w:t>
+      </w:r>
+      <w:proofErr w:type="spellEnd"/>
+      <w:r>
+        <w:rPr>
+          <w:rFonts w:ascii="Courier" w:hAnsi="Courier"/>
+          <w:sz w:val="16"/>
+          <w:szCs w:val="16"/>
+        </w:rPr>
+        <w:t xml:space="preserve">: </w:t>
+      </w:r>
+      <w:proofErr w:type="spellStart"/>
+      <w:r>
+        <w:rPr>
+          <w:rFonts w:ascii="Courier" w:hAnsi="Courier"/>
+          <w:sz w:val="16"/>
+          <w:szCs w:val="16"/>
+        </w:rPr>
+        <w:t>ThrowObject</w:t>
+      </w:r>
+      <w:proofErr w:type="spellEnd"/>
+      <w:r>
+        <w:rPr>
+          <w:rFonts w:ascii="Courier" w:hAnsi="Courier"/>
+          <w:sz w:val="16"/>
+          <w:szCs w:val="16"/>
+        </w:rPr>
+        <w:t>): Returns Nothing</w:t>
+      </w:r>
+      <w:r>
+        <w:t xml:space="preserve"> – represents the throws taken in a single turn</w:t>
+      </w:r>
     </w:p>
     <w:sectPr>
       <w:pgSz w:w="12240" w:h="15840"/>

</xml_diff>